<commit_message>
docs: update Oct. 5w journal and wbs progress
</commit_message>
<xml_diff>
--- a/3.수행일지/3조_수행일지_10월_5주차.docx
+++ b/3.수행일지/3조_수행일지_10월_5주차.docx
@@ -14,7 +14,6 @@
           <w:szCs w:val="34"/>
         </w:rPr>
       </w:pPr>
-      <w:proofErr w:type="gramStart"/>
       <w:r>
         <w:rPr>
           <w:rFonts w:ascii="맑은 고딕" w:eastAsia="맑은 고딕" w:hAnsi="맑은 고딕" w:cs="맑은 고딕"/>
@@ -22,7 +21,7 @@
           <w:sz w:val="34"/>
           <w:szCs w:val="34"/>
         </w:rPr>
-        <w:t xml:space="preserve">[ </w:t>
+        <w:t>[</w:t>
       </w:r>
       <w:r>
         <w:rPr>
@@ -40,17 +39,7 @@
           <w:sz w:val="34"/>
           <w:szCs w:val="34"/>
         </w:rPr>
-        <w:t>0</w:t>
-      </w:r>
-      <w:proofErr w:type="gramEnd"/>
-      <w:r>
-        <w:rPr>
-          <w:rFonts w:ascii="맑은 고딕" w:eastAsia="맑은 고딕" w:hAnsi="맑은 고딕" w:cs="맑은 고딕"/>
-          <w:b/>
-          <w:sz w:val="34"/>
-          <w:szCs w:val="34"/>
-        </w:rPr>
-        <w:t xml:space="preserve">월 </w:t>
+        <w:t xml:space="preserve">0월 </w:t>
       </w:r>
       <w:r>
         <w:rPr>
@@ -59,7 +48,7 @@
           <w:sz w:val="34"/>
           <w:szCs w:val="34"/>
         </w:rPr>
-        <w:t>4</w:t>
+        <w:t>5</w:t>
       </w:r>
       <w:r>
         <w:rPr>
@@ -68,27 +57,7 @@
           <w:sz w:val="34"/>
           <w:szCs w:val="34"/>
         </w:rPr>
-        <w:t xml:space="preserve">주차 프로젝트 수행 </w:t>
-      </w:r>
-      <w:proofErr w:type="gramStart"/>
-      <w:r>
-        <w:rPr>
-          <w:rFonts w:ascii="맑은 고딕" w:eastAsia="맑은 고딕" w:hAnsi="맑은 고딕" w:cs="맑은 고딕"/>
-          <w:b/>
-          <w:sz w:val="34"/>
-          <w:szCs w:val="34"/>
-        </w:rPr>
-        <w:t>일지 ]</w:t>
-      </w:r>
-      <w:proofErr w:type="gramEnd"/>
-      <w:r>
-        <w:rPr>
-          <w:rFonts w:ascii="맑은 고딕" w:eastAsia="맑은 고딕" w:hAnsi="맑은 고딕" w:cs="맑은 고딕"/>
-          <w:b/>
-          <w:sz w:val="34"/>
-          <w:szCs w:val="34"/>
-        </w:rPr>
-        <w:t xml:space="preserve"> </w:t>
+        <w:t xml:space="preserve">주차 프로젝트 수행 일지] </w:t>
       </w:r>
     </w:p>
     <w:p>
@@ -175,14 +144,22 @@
             <w:pPr>
               <w:widowControl w:val="0"/>
               <w:spacing w:line="240" w:lineRule="auto"/>
-              <w:jc w:val="center"/>
               <w:rPr>
                 <w:rFonts w:ascii="맑은 고딕" w:eastAsia="맑은 고딕" w:hAnsi="맑은 고딕" w:cs="맑은 고딕" w:hint="eastAsia"/>
-                <w:color w:val="B7B7B7"/>
+                <w:color w:val="000000" w:themeColor="text1"/>
                 <w:sz w:val="20"/>
                 <w:szCs w:val="20"/>
               </w:rPr>
             </w:pPr>
+            <w:r>
+              <w:rPr>
+                <w:rFonts w:ascii="맑은 고딕" w:eastAsia="맑은 고딕" w:hAnsi="맑은 고딕" w:cs="맑은 고딕" w:hint="eastAsia"/>
+                <w:color w:val="000000" w:themeColor="text1"/>
+                <w:sz w:val="20"/>
+                <w:szCs w:val="20"/>
+              </w:rPr>
+              <w:t>A11yMARKET</w:t>
+            </w:r>
           </w:p>
         </w:tc>
       </w:tr>
@@ -218,19 +195,8 @@
                 <w:sz w:val="20"/>
                 <w:szCs w:val="20"/>
               </w:rPr>
-              <w:t xml:space="preserve">프로젝트 </w:t>
+              <w:t>프로젝트 팀명</w:t>
             </w:r>
-            <w:proofErr w:type="spellStart"/>
-            <w:r>
-              <w:rPr>
-                <w:rFonts w:ascii="맑은 고딕" w:eastAsia="맑은 고딕" w:hAnsi="맑은 고딕" w:cs="맑은 고딕"/>
-                <w:b/>
-                <w:sz w:val="20"/>
-                <w:szCs w:val="20"/>
-              </w:rPr>
-              <w:t>팀명</w:t>
-            </w:r>
-            <w:proofErr w:type="spellEnd"/>
           </w:p>
         </w:tc>
         <w:tc>
@@ -250,10 +216,19 @@
               <w:spacing w:line="240" w:lineRule="auto"/>
               <w:jc w:val="center"/>
               <w:rPr>
+                <w:rFonts w:ascii="맑은 고딕" w:eastAsia="맑은 고딕" w:hAnsi="맑은 고딕"/>
                 <w:sz w:val="23"/>
                 <w:szCs w:val="23"/>
               </w:rPr>
             </w:pPr>
+            <w:r>
+              <w:rPr>
+                <w:rFonts w:ascii="맑은 고딕" w:eastAsia="맑은 고딕" w:hAnsi="맑은 고딕" w:hint="eastAsia"/>
+                <w:sz w:val="23"/>
+                <w:szCs w:val="23"/>
+              </w:rPr>
+              <w:t>겜성코딩</w:t>
+            </w:r>
           </w:p>
         </w:tc>
         <w:tc>
@@ -274,19 +249,23 @@
               <w:spacing w:line="240" w:lineRule="auto"/>
               <w:jc w:val="center"/>
               <w:rPr>
+                <w:rFonts w:ascii="맑은 고딕" w:eastAsia="맑은 고딕" w:hAnsi="맑은 고딕"/>
                 <w:sz w:val="23"/>
                 <w:szCs w:val="23"/>
               </w:rPr>
             </w:pPr>
             <w:sdt>
               <w:sdtPr>
+                <w:rPr>
+                  <w:rFonts w:ascii="맑은 고딕" w:eastAsia="맑은 고딕" w:hAnsi="맑은 고딕"/>
+                </w:rPr>
                 <w:tag w:val="goog_rdk_0"/>
                 <w:id w:val="1673375248"/>
               </w:sdtPr>
               <w:sdtContent>
                 <w:r>
                   <w:rPr>
-                    <w:rFonts w:ascii="Arial Unicode MS" w:eastAsia="Arial Unicode MS" w:hAnsi="Arial Unicode MS" w:cs="Arial Unicode MS"/>
+                    <w:rFonts w:ascii="맑은 고딕" w:eastAsia="맑은 고딕" w:hAnsi="맑은 고딕" w:cs="Arial Unicode MS"/>
                     <w:sz w:val="23"/>
                     <w:szCs w:val="23"/>
                   </w:rPr>
@@ -323,7 +302,42 @@
                 <w:sz w:val="20"/>
                 <w:szCs w:val="20"/>
               </w:rPr>
-              <w:t>(팀장) (팀원)</w:t>
+              <w:t>(팀장)</w:t>
+            </w:r>
+            <w:r>
+              <w:rPr>
+                <w:rFonts w:ascii="맑은 고딕" w:eastAsia="맑은 고딕" w:hAnsi="맑은 고딕" w:cs="맑은 고딕" w:hint="eastAsia"/>
+                <w:sz w:val="20"/>
+                <w:szCs w:val="20"/>
+              </w:rPr>
+              <w:t xml:space="preserve"> 안규태</w:t>
+            </w:r>
+          </w:p>
+          <w:p>
+            <w:pPr>
+              <w:widowControl w:val="0"/>
+              <w:spacing w:line="240" w:lineRule="auto"/>
+              <w:rPr>
+                <w:rFonts w:ascii="맑은 고딕" w:eastAsia="맑은 고딕" w:hAnsi="맑은 고딕" w:cs="맑은 고딕" w:hint="eastAsia"/>
+                <w:sz w:val="20"/>
+                <w:szCs w:val="20"/>
+              </w:rPr>
+            </w:pPr>
+            <w:r>
+              <w:rPr>
+                <w:rFonts w:ascii="맑은 고딕" w:eastAsia="맑은 고딕" w:hAnsi="맑은 고딕" w:cs="맑은 고딕"/>
+                <w:sz w:val="20"/>
+                <w:szCs w:val="20"/>
+              </w:rPr>
+              <w:t>(팀원)</w:t>
+            </w:r>
+            <w:r>
+              <w:rPr>
+                <w:rFonts w:ascii="맑은 고딕" w:eastAsia="맑은 고딕" w:hAnsi="맑은 고딕" w:cs="맑은 고딕" w:hint="eastAsia"/>
+                <w:sz w:val="20"/>
+                <w:szCs w:val="20"/>
+              </w:rPr>
+              <w:t xml:space="preserve"> 김수민, 백여랑, 신운용, 장지훈</w:t>
             </w:r>
           </w:p>
         </w:tc>
@@ -354,7 +368,7 @@
           <w:szCs w:val="16"/>
           <w:u w:val="single"/>
         </w:rPr>
-        <w:t>매 주 금요일</w:t>
+        <w:t>매주 금요일</w:t>
       </w:r>
       <w:r>
         <w:rPr>
@@ -482,6 +496,15 @@
                 <w:szCs w:val="18"/>
               </w:rPr>
             </w:pPr>
+            <w:r>
+              <w:rPr>
+                <w:rFonts w:ascii="맑은 고딕" w:eastAsia="맑은 고딕" w:hAnsi="맑은 고딕" w:cs="맑은 고딕" w:hint="eastAsia"/>
+                <w:b/>
+                <w:sz w:val="18"/>
+                <w:szCs w:val="18"/>
+              </w:rPr>
+              <w:t>구분</w:t>
+            </w:r>
           </w:p>
         </w:tc>
         <w:tc>
@@ -581,6 +604,7 @@
               <w:bottom w:w="100" w:type="dxa"/>
               <w:right w:w="100" w:type="dxa"/>
             </w:tcMar>
+            <w:vAlign w:val="center"/>
           </w:tcPr>
           <w:p>
             <w:pPr>
@@ -589,10 +613,19 @@
               <w:rPr>
                 <w:rFonts w:ascii="맑은 고딕" w:eastAsia="맑은 고딕" w:hAnsi="맑은 고딕" w:cs="맑은 고딕"/>
                 <w:b/>
-                <w:sz w:val="26"/>
-                <w:szCs w:val="26"/>
+                <w:sz w:val="18"/>
+                <w:szCs w:val="18"/>
               </w:rPr>
             </w:pPr>
+            <w:r>
+              <w:rPr>
+                <w:rFonts w:ascii="맑은 고딕" w:eastAsia="맑은 고딕" w:hAnsi="맑은 고딕" w:cs="맑은 고딕" w:hint="eastAsia"/>
+                <w:b/>
+                <w:sz w:val="18"/>
+                <w:szCs w:val="18"/>
+              </w:rPr>
+              <w:t>내용</w:t>
+            </w:r>
           </w:p>
         </w:tc>
         <w:tc>
@@ -613,18 +646,266 @@
           </w:tcPr>
           <w:p>
             <w:pPr>
-              <w:spacing w:before="240" w:after="240"/>
+              <w:pStyle w:val="affffffb"/>
+              <w:numPr>
+                <w:ilvl w:val="0"/>
+                <w:numId w:val="3"/>
+              </w:numPr>
+              <w:wordWrap w:val="0"/>
+              <w:spacing w:before="120" w:after="120" w:line="240" w:lineRule="auto"/>
               <w:rPr>
                 <w:rFonts w:ascii="맑은 고딕" w:eastAsia="맑은 고딕" w:hAnsi="맑은 고딕" w:cs="맑은 고딕"/>
-                <w:b/>
+                <w:bCs/>
               </w:rPr>
             </w:pPr>
             <w:r>
               <w:rPr>
+                <w:rFonts w:ascii="맑은 고딕" w:eastAsia="맑은 고딕" w:hAnsi="맑은 고딕" w:cs="맑은 고딕" w:hint="eastAsia"/>
+                <w:bCs/>
+              </w:rPr>
+              <w:t>프로젝트 주제, 타이틀 확립</w:t>
+            </w:r>
+          </w:p>
+          <w:p>
+            <w:pPr>
+              <w:pStyle w:val="affffffb"/>
+              <w:numPr>
+                <w:ilvl w:val="0"/>
+                <w:numId w:val="3"/>
+              </w:numPr>
+              <w:wordWrap w:val="0"/>
+              <w:spacing w:before="120" w:after="120" w:line="240" w:lineRule="auto"/>
+              <w:rPr>
                 <w:rFonts w:ascii="맑은 고딕" w:eastAsia="맑은 고딕" w:hAnsi="맑은 고딕" w:cs="맑은 고딕"/>
-                <w:b/>
-              </w:rPr>
-              <w:t xml:space="preserve"> </w:t>
+                <w:bCs/>
+              </w:rPr>
+            </w:pPr>
+            <w:r>
+              <w:rPr>
+                <w:rFonts w:ascii="맑은 고딕" w:eastAsia="맑은 고딕" w:hAnsi="맑은 고딕" w:cs="맑은 고딕" w:hint="eastAsia"/>
+                <w:bCs/>
+              </w:rPr>
+              <w:t>프로젝트 목표 및 구현 범위 정의</w:t>
+            </w:r>
+          </w:p>
+          <w:p>
+            <w:pPr>
+              <w:pStyle w:val="affffffb"/>
+              <w:numPr>
+                <w:ilvl w:val="0"/>
+                <w:numId w:val="3"/>
+              </w:numPr>
+              <w:wordWrap w:val="0"/>
+              <w:spacing w:before="120" w:after="120" w:line="240" w:lineRule="auto"/>
+              <w:rPr>
+                <w:rFonts w:ascii="맑은 고딕" w:eastAsia="맑은 고딕" w:hAnsi="맑은 고딕" w:cs="맑은 고딕"/>
+                <w:bCs/>
+              </w:rPr>
+            </w:pPr>
+            <w:r>
+              <w:rPr>
+                <w:rFonts w:ascii="맑은 고딕" w:eastAsia="맑은 고딕" w:hAnsi="맑은 고딕" w:cs="맑은 고딕" w:hint="eastAsia"/>
+                <w:bCs/>
+              </w:rPr>
+              <w:t>유저 페르소나 작성</w:t>
+            </w:r>
+          </w:p>
+          <w:p>
+            <w:pPr>
+              <w:pStyle w:val="affffffb"/>
+              <w:numPr>
+                <w:ilvl w:val="1"/>
+                <w:numId w:val="3"/>
+              </w:numPr>
+              <w:wordWrap w:val="0"/>
+              <w:spacing w:before="120" w:after="120" w:line="240" w:lineRule="auto"/>
+              <w:rPr>
+                <w:rFonts w:ascii="맑은 고딕" w:eastAsia="맑은 고딕" w:hAnsi="맑은 고딕" w:cs="맑은 고딕"/>
+                <w:bCs/>
+              </w:rPr>
+            </w:pPr>
+            <w:r>
+              <w:rPr>
+                <w:rFonts w:ascii="맑은 고딕" w:eastAsia="맑은 고딕" w:hAnsi="맑은 고딕" w:cs="맑은 고딕" w:hint="eastAsia"/>
+                <w:bCs/>
+              </w:rPr>
+              <w:t>시각적 제약 사용자</w:t>
+            </w:r>
+          </w:p>
+          <w:p>
+            <w:pPr>
+              <w:pStyle w:val="affffffb"/>
+              <w:numPr>
+                <w:ilvl w:val="1"/>
+                <w:numId w:val="3"/>
+              </w:numPr>
+              <w:wordWrap w:val="0"/>
+              <w:spacing w:before="120" w:after="120" w:line="240" w:lineRule="auto"/>
+              <w:rPr>
+                <w:rFonts w:ascii="맑은 고딕" w:eastAsia="맑은 고딕" w:hAnsi="맑은 고딕" w:cs="맑은 고딕"/>
+                <w:bCs/>
+              </w:rPr>
+            </w:pPr>
+            <w:r>
+              <w:rPr>
+                <w:rFonts w:ascii="맑은 고딕" w:eastAsia="맑은 고딕" w:hAnsi="맑은 고딕" w:cs="맑은 고딕" w:hint="eastAsia"/>
+                <w:bCs/>
+              </w:rPr>
+              <w:t>인지적 제약 사용자</w:t>
+            </w:r>
+          </w:p>
+          <w:p>
+            <w:pPr>
+              <w:pStyle w:val="affffffb"/>
+              <w:numPr>
+                <w:ilvl w:val="1"/>
+                <w:numId w:val="3"/>
+              </w:numPr>
+              <w:wordWrap w:val="0"/>
+              <w:spacing w:before="120" w:after="120" w:line="240" w:lineRule="auto"/>
+              <w:rPr>
+                <w:rFonts w:ascii="맑은 고딕" w:eastAsia="맑은 고딕" w:hAnsi="맑은 고딕" w:cs="맑은 고딕"/>
+                <w:bCs/>
+              </w:rPr>
+            </w:pPr>
+            <w:r>
+              <w:rPr>
+                <w:rFonts w:ascii="맑은 고딕" w:eastAsia="맑은 고딕" w:hAnsi="맑은 고딕" w:cs="맑은 고딕" w:hint="eastAsia"/>
+                <w:bCs/>
+              </w:rPr>
+              <w:t>시각/인지적 제약 사용자</w:t>
+            </w:r>
+          </w:p>
+          <w:p>
+            <w:pPr>
+              <w:pStyle w:val="affffffb"/>
+              <w:numPr>
+                <w:ilvl w:val="1"/>
+                <w:numId w:val="3"/>
+              </w:numPr>
+              <w:wordWrap w:val="0"/>
+              <w:spacing w:before="120" w:after="120" w:line="240" w:lineRule="auto"/>
+              <w:rPr>
+                <w:rFonts w:ascii="맑은 고딕" w:eastAsia="맑은 고딕" w:hAnsi="맑은 고딕" w:cs="맑은 고딕"/>
+                <w:bCs/>
+              </w:rPr>
+            </w:pPr>
+            <w:r>
+              <w:rPr>
+                <w:rFonts w:ascii="맑은 고딕" w:eastAsia="맑은 고딕" w:hAnsi="맑은 고딕" w:cs="맑은 고딕" w:hint="eastAsia"/>
+                <w:bCs/>
+              </w:rPr>
+              <w:t>인지적 제약 판매자</w:t>
+            </w:r>
+          </w:p>
+          <w:p>
+            <w:pPr>
+              <w:pStyle w:val="affffffb"/>
+              <w:numPr>
+                <w:ilvl w:val="0"/>
+                <w:numId w:val="3"/>
+              </w:numPr>
+              <w:wordWrap w:val="0"/>
+              <w:spacing w:before="120" w:after="120" w:line="240" w:lineRule="auto"/>
+              <w:rPr>
+                <w:rFonts w:ascii="맑은 고딕" w:eastAsia="맑은 고딕" w:hAnsi="맑은 고딕" w:cs="맑은 고딕"/>
+                <w:bCs/>
+              </w:rPr>
+            </w:pPr>
+            <w:r>
+              <w:rPr>
+                <w:rFonts w:ascii="맑은 고딕" w:eastAsia="맑은 고딕" w:hAnsi="맑은 고딕" w:cs="맑은 고딕" w:hint="eastAsia"/>
+                <w:bCs/>
+              </w:rPr>
+              <w:t>페르소나 기반 유저 스토리 작성</w:t>
+            </w:r>
+          </w:p>
+          <w:p>
+            <w:pPr>
+              <w:pStyle w:val="affffffb"/>
+              <w:numPr>
+                <w:ilvl w:val="0"/>
+                <w:numId w:val="3"/>
+              </w:numPr>
+              <w:wordWrap w:val="0"/>
+              <w:spacing w:before="120" w:after="120" w:line="240" w:lineRule="auto"/>
+              <w:rPr>
+                <w:rFonts w:ascii="맑은 고딕" w:eastAsia="맑은 고딕" w:hAnsi="맑은 고딕" w:cs="맑은 고딕"/>
+                <w:bCs/>
+              </w:rPr>
+            </w:pPr>
+            <w:r>
+              <w:rPr>
+                <w:rFonts w:ascii="맑은 고딕" w:eastAsia="맑은 고딕" w:hAnsi="맑은 고딕" w:cs="맑은 고딕" w:hint="eastAsia"/>
+                <w:bCs/>
+              </w:rPr>
+              <w:t>상세 시나리오 및 인수 기준 작성</w:t>
+            </w:r>
+          </w:p>
+          <w:p>
+            <w:pPr>
+              <w:pStyle w:val="affffffb"/>
+              <w:numPr>
+                <w:ilvl w:val="0"/>
+                <w:numId w:val="3"/>
+              </w:numPr>
+              <w:wordWrap w:val="0"/>
+              <w:spacing w:before="120" w:after="120" w:line="240" w:lineRule="auto"/>
+              <w:rPr>
+                <w:rFonts w:ascii="맑은 고딕" w:eastAsia="맑은 고딕" w:hAnsi="맑은 고딕" w:cs="맑은 고딕"/>
+                <w:bCs/>
+              </w:rPr>
+            </w:pPr>
+            <w:r>
+              <w:rPr>
+                <w:rFonts w:ascii="맑은 고딕" w:eastAsia="맑은 고딕" w:hAnsi="맑은 고딕" w:cs="맑은 고딕" w:hint="eastAsia"/>
+                <w:bCs/>
+              </w:rPr>
+              <w:t>유스케이스 식별</w:t>
+            </w:r>
+          </w:p>
+          <w:p>
+            <w:pPr>
+              <w:pStyle w:val="affffffb"/>
+              <w:numPr>
+                <w:ilvl w:val="0"/>
+                <w:numId w:val="3"/>
+              </w:numPr>
+              <w:wordWrap w:val="0"/>
+              <w:spacing w:before="120" w:after="120" w:line="240" w:lineRule="auto"/>
+              <w:rPr>
+                <w:rFonts w:ascii="맑은 고딕" w:eastAsia="맑은 고딕" w:hAnsi="맑은 고딕" w:cs="맑은 고딕"/>
+                <w:bCs/>
+              </w:rPr>
+            </w:pPr>
+            <w:r>
+              <w:rPr>
+                <w:rFonts w:ascii="맑은 고딕" w:eastAsia="맑은 고딕" w:hAnsi="맑은 고딕" w:cs="맑은 고딕" w:hint="eastAsia"/>
+                <w:bCs/>
+              </w:rPr>
+              <w:t>기능적 요구사항 식별</w:t>
+            </w:r>
+          </w:p>
+          <w:p>
+            <w:pPr>
+              <w:pStyle w:val="affffffb"/>
+              <w:numPr>
+                <w:ilvl w:val="0"/>
+                <w:numId w:val="3"/>
+              </w:numPr>
+              <w:wordWrap w:val="0"/>
+              <w:spacing w:before="120" w:after="120" w:line="240" w:lineRule="auto"/>
+              <w:rPr>
+                <w:rFonts w:ascii="맑은 고딕" w:eastAsia="맑은 고딕" w:hAnsi="맑은 고딕" w:cs="맑은 고딕" w:hint="eastAsia"/>
+                <w:bCs/>
+              </w:rPr>
+            </w:pPr>
+            <w:r>
+              <w:rPr>
+                <w:rFonts w:ascii="맑은 고딕" w:eastAsia="맑은 고딕" w:hAnsi="맑은 고딕" w:cs="맑은 고딕" w:hint="eastAsia"/>
+                <w:bCs/>
+              </w:rPr>
+              <w:t>비기능적 요구사항 식별</w:t>
             </w:r>
           </w:p>
         </w:tc>
@@ -646,18 +927,212 @@
           </w:tcPr>
           <w:p>
             <w:pPr>
+              <w:pStyle w:val="affffffb"/>
+              <w:numPr>
+                <w:ilvl w:val="0"/>
+                <w:numId w:val="3"/>
+              </w:numPr>
               <w:spacing w:before="240" w:after="240"/>
               <w:rPr>
                 <w:rFonts w:ascii="맑은 고딕" w:eastAsia="맑은 고딕" w:hAnsi="맑은 고딕" w:cs="맑은 고딕"/>
-                <w:b/>
+                <w:bCs/>
               </w:rPr>
             </w:pPr>
             <w:r>
               <w:rPr>
+                <w:rFonts w:ascii="맑은 고딕" w:eastAsia="맑은 고딕" w:hAnsi="맑은 고딕" w:cs="맑은 고딕" w:hint="eastAsia"/>
+                <w:bCs/>
+              </w:rPr>
+              <w:t>시스템 구조 설계</w:t>
+            </w:r>
+          </w:p>
+          <w:p>
+            <w:pPr>
+              <w:pStyle w:val="affffffb"/>
+              <w:numPr>
+                <w:ilvl w:val="1"/>
+                <w:numId w:val="3"/>
+              </w:numPr>
+              <w:spacing w:before="240" w:after="240"/>
+              <w:rPr>
                 <w:rFonts w:ascii="맑은 고딕" w:eastAsia="맑은 고딕" w:hAnsi="맑은 고딕" w:cs="맑은 고딕"/>
-                <w:b/>
-              </w:rPr>
-              <w:t xml:space="preserve"> </w:t>
+                <w:bCs/>
+              </w:rPr>
+            </w:pPr>
+            <w:r>
+              <w:rPr>
+                <w:rFonts w:ascii="맑은 고딕" w:eastAsia="맑은 고딕" w:hAnsi="맑은 고딕" w:cs="맑은 고딕" w:hint="eastAsia"/>
+                <w:bCs/>
+              </w:rPr>
+              <w:t>배치 다이어그램</w:t>
+            </w:r>
+          </w:p>
+          <w:p>
+            <w:pPr>
+              <w:pStyle w:val="affffffb"/>
+              <w:numPr>
+                <w:ilvl w:val="1"/>
+                <w:numId w:val="3"/>
+              </w:numPr>
+              <w:spacing w:before="240" w:after="240"/>
+              <w:rPr>
+                <w:rFonts w:ascii="맑은 고딕" w:eastAsia="맑은 고딕" w:hAnsi="맑은 고딕" w:cs="맑은 고딕"/>
+                <w:bCs/>
+              </w:rPr>
+            </w:pPr>
+            <w:r>
+              <w:rPr>
+                <w:rFonts w:ascii="맑은 고딕" w:eastAsia="맑은 고딕" w:hAnsi="맑은 고딕" w:cs="맑은 고딕" w:hint="eastAsia"/>
+                <w:bCs/>
+              </w:rPr>
+              <w:t>클래스 다이어그램</w:t>
+            </w:r>
+          </w:p>
+          <w:p>
+            <w:pPr>
+              <w:pStyle w:val="affffffb"/>
+              <w:numPr>
+                <w:ilvl w:val="1"/>
+                <w:numId w:val="3"/>
+              </w:numPr>
+              <w:spacing w:before="240" w:after="240"/>
+              <w:rPr>
+                <w:rFonts w:ascii="맑은 고딕" w:eastAsia="맑은 고딕" w:hAnsi="맑은 고딕" w:cs="맑은 고딕"/>
+                <w:bCs/>
+              </w:rPr>
+            </w:pPr>
+            <w:r>
+              <w:rPr>
+                <w:rFonts w:ascii="맑은 고딕" w:eastAsia="맑은 고딕" w:hAnsi="맑은 고딕" w:cs="맑은 고딕" w:hint="eastAsia"/>
+                <w:bCs/>
+              </w:rPr>
+              <w:t>컴포넌트 다이어그램</w:t>
+            </w:r>
+          </w:p>
+          <w:p>
+            <w:pPr>
+              <w:pStyle w:val="affffffb"/>
+              <w:numPr>
+                <w:ilvl w:val="0"/>
+                <w:numId w:val="3"/>
+              </w:numPr>
+              <w:spacing w:before="240" w:after="240"/>
+              <w:rPr>
+                <w:rFonts w:ascii="맑은 고딕" w:eastAsia="맑은 고딕" w:hAnsi="맑은 고딕" w:cs="맑은 고딕"/>
+                <w:bCs/>
+              </w:rPr>
+            </w:pPr>
+            <w:r>
+              <w:rPr>
+                <w:rFonts w:ascii="맑은 고딕" w:eastAsia="맑은 고딕" w:hAnsi="맑은 고딕" w:cs="맑은 고딕" w:hint="eastAsia"/>
+                <w:bCs/>
+              </w:rPr>
+              <w:t>데이터베이스 설계</w:t>
+            </w:r>
+          </w:p>
+          <w:p>
+            <w:pPr>
+              <w:pStyle w:val="affffffb"/>
+              <w:numPr>
+                <w:ilvl w:val="1"/>
+                <w:numId w:val="3"/>
+              </w:numPr>
+              <w:spacing w:before="240" w:after="240"/>
+              <w:rPr>
+                <w:rFonts w:ascii="맑은 고딕" w:eastAsia="맑은 고딕" w:hAnsi="맑은 고딕" w:cs="맑은 고딕"/>
+                <w:bCs/>
+              </w:rPr>
+            </w:pPr>
+            <w:r>
+              <w:rPr>
+                <w:rFonts w:ascii="맑은 고딕" w:eastAsia="맑은 고딕" w:hAnsi="맑은 고딕" w:cs="맑은 고딕" w:hint="eastAsia"/>
+                <w:bCs/>
+              </w:rPr>
+              <w:t>E-R 다이어그램</w:t>
+            </w:r>
+          </w:p>
+          <w:p>
+            <w:pPr>
+              <w:pStyle w:val="affffffb"/>
+              <w:numPr>
+                <w:ilvl w:val="0"/>
+                <w:numId w:val="3"/>
+              </w:numPr>
+              <w:spacing w:before="240" w:after="240"/>
+              <w:rPr>
+                <w:rFonts w:ascii="맑은 고딕" w:eastAsia="맑은 고딕" w:hAnsi="맑은 고딕" w:cs="맑은 고딕"/>
+                <w:bCs/>
+              </w:rPr>
+            </w:pPr>
+            <w:r>
+              <w:rPr>
+                <w:rFonts w:ascii="맑은 고딕" w:eastAsia="맑은 고딕" w:hAnsi="맑은 고딕" w:cs="맑은 고딕" w:hint="eastAsia"/>
+                <w:bCs/>
+              </w:rPr>
+              <w:t>API 명세서 작성</w:t>
+            </w:r>
+          </w:p>
+          <w:p>
+            <w:pPr>
+              <w:pStyle w:val="affffffb"/>
+              <w:numPr>
+                <w:ilvl w:val="0"/>
+                <w:numId w:val="3"/>
+              </w:numPr>
+              <w:spacing w:before="240" w:after="240"/>
+              <w:rPr>
+                <w:rFonts w:ascii="맑은 고딕" w:eastAsia="맑은 고딕" w:hAnsi="맑은 고딕" w:cs="맑은 고딕"/>
+                <w:bCs/>
+              </w:rPr>
+            </w:pPr>
+            <w:r>
+              <w:rPr>
+                <w:rFonts w:ascii="맑은 고딕" w:eastAsia="맑은 고딕" w:hAnsi="맑은 고딕" w:cs="맑은 고딕" w:hint="eastAsia"/>
+                <w:bCs/>
+              </w:rPr>
+              <w:t>UX 설계</w:t>
+            </w:r>
+          </w:p>
+          <w:p>
+            <w:pPr>
+              <w:pStyle w:val="affffffb"/>
+              <w:numPr>
+                <w:ilvl w:val="0"/>
+                <w:numId w:val="3"/>
+              </w:numPr>
+              <w:spacing w:before="240" w:after="240"/>
+              <w:rPr>
+                <w:rFonts w:ascii="맑은 고딕" w:eastAsia="맑은 고딕" w:hAnsi="맑은 고딕" w:cs="맑은 고딕"/>
+                <w:bCs/>
+              </w:rPr>
+            </w:pPr>
+            <w:r>
+              <w:rPr>
+                <w:rFonts w:ascii="맑은 고딕" w:eastAsia="맑은 고딕" w:hAnsi="맑은 고딕" w:cs="맑은 고딕" w:hint="eastAsia"/>
+                <w:bCs/>
+              </w:rPr>
+              <w:t>개발 환경 구축</w:t>
+            </w:r>
+          </w:p>
+          <w:p>
+            <w:pPr>
+              <w:pStyle w:val="affffffb"/>
+              <w:numPr>
+                <w:ilvl w:val="0"/>
+                <w:numId w:val="3"/>
+              </w:numPr>
+              <w:spacing w:before="240" w:after="240"/>
+              <w:rPr>
+                <w:rFonts w:ascii="맑은 고딕" w:eastAsia="맑은 고딕" w:hAnsi="맑은 고딕" w:cs="맑은 고딕" w:hint="eastAsia"/>
+                <w:bCs/>
+              </w:rPr>
+            </w:pPr>
+            <w:r>
+              <w:rPr>
+                <w:rFonts w:ascii="맑은 고딕" w:eastAsia="맑은 고딕" w:hAnsi="맑은 고딕" w:cs="맑은 고딕" w:hint="eastAsia"/>
+                <w:bCs/>
+              </w:rPr>
+              <w:t>명세서 기반 백엔드 개발 시작</w:t>
             </w:r>
           </w:p>
         </w:tc>
@@ -758,6 +1233,474 @@
     </w:sectPr>
   </w:body>
 </w:document>
+</file>
+
+<file path=word/numbering.xml><?xml version="1.0" encoding="utf-8"?>
+<w:numbering xmlns:wpc="http://schemas.microsoft.com/office/word/2010/wordprocessingCanvas" xmlns:cx="http://schemas.microsoft.com/office/drawing/2014/chartex" xmlns:cx1="http://schemas.microsoft.com/office/drawing/2015/9/8/chartex" xmlns:cx2="http://schemas.microsoft.com/office/drawing/2015/10/21/chartex" xmlns:cx3="http://schemas.microsoft.com/office/drawing/2016/5/9/chartex" xmlns:cx4="http://schemas.microsoft.com/office/drawing/2016/5/10/chartex" xmlns:cx5="http://schemas.microsoft.com/office/drawing/2016/5/11/chartex" xmlns:cx6="http://schemas.microsoft.com/office/drawing/2016/5/12/chartex" xmlns:cx7="http://schemas.microsoft.com/office/drawing/2016/5/13/chartex" xmlns:cx8="http://schemas.microsoft.com/office/drawing/2016/5/14/chartex" xmlns:mc="http://schemas.openxmlformats.org/markup-compatibility/2006" xmlns:aink="http://schemas.microsoft.com/office/drawing/2016/ink" xmlns:am3d="http://schemas.microsoft.com/office/drawing/2017/model3d" xmlns:o="urn:schemas-microsoft-com:office:office" xmlns:oel="http://schemas.microsoft.com/office/2019/extlst" xmlns:r="http://schemas.openxmlformats.org/officeDocument/2006/relationships" xmlns:m="http://schemas.openxmlformats.org/officeDocument/2006/math" xmlns:v="urn:schemas-microsoft-com:vml" xmlns:wp14="http://schemas.microsoft.com/office/word/2010/wordprocessingDrawing" xmlns:wp="http://schemas.openxmlformats.org/drawingml/2006/wordprocessingDrawing" xmlns:w10="urn:schemas-microsoft-com:office:word" xmlns:w="http://schemas.openxmlformats.org/wordprocessingml/2006/main" xmlns:w14="http://schemas.microsoft.com/office/word/2010/wordml" xmlns:w15="http://schemas.microsoft.com/office/word/2012/wordml" xmlns:w16cex="http://schemas.microsoft.com/office/word/2018/wordml/cex" xmlns:w16cid="http://schemas.microsoft.com/office/word/2016/wordml/cid" xmlns:w16="http://schemas.microsoft.com/office/word/2018/wordml" xmlns:w16du="http://schemas.microsoft.com/office/word/2023/wordml/word16du" xmlns:w16sdtdh="http://schemas.microsoft.com/office/word/2020/wordml/sdtdatahash" xmlns:w16sdtfl="http://schemas.microsoft.com/office/word/2024/wordml/sdtformatlock" xmlns:w16se="http://schemas.microsoft.com/office/word/2015/wordml/symex" xmlns:wpg="http://schemas.microsoft.com/office/word/2010/wordprocessingGroup" xmlns:wpi="http://schemas.microsoft.com/office/word/2010/wordprocessingInk" xmlns:wne="http://schemas.microsoft.com/office/word/2006/wordml" xmlns:wps="http://schemas.microsoft.com/office/word/2010/wordprocessingShape" mc:Ignorable="w14 w15 w16se w16cid w16 w16cex w16sdtdh w16sdtfl w16du wp14">
+  <w:abstractNum w:abstractNumId="0" w15:restartNumberingAfterBreak="0">
+    <w:nsid w:val="19A0468E"/>
+    <w:multiLevelType w:val="hybridMultilevel"/>
+    <w:tmpl w:val="0D2EED14"/>
+    <w:lvl w:ilvl="0" w:tplc="5F64F186">
+      <w:numFmt w:val="bullet"/>
+      <w:lvlText w:val="-"/>
+      <w:lvlJc w:val="left"/>
+      <w:pPr>
+        <w:ind w:left="435" w:hanging="360"/>
+      </w:pPr>
+      <w:rPr>
+        <w:rFonts w:ascii="맑은 고딕" w:eastAsia="맑은 고딕" w:hAnsi="맑은 고딕" w:cs="맑은 고딕" w:hint="eastAsia"/>
+      </w:rPr>
+    </w:lvl>
+    <w:lvl w:ilvl="1" w:tplc="08090003" w:tentative="1">
+      <w:start w:val="1"/>
+      <w:numFmt w:val="bullet"/>
+      <w:lvlText w:val="o"/>
+      <w:lvlJc w:val="left"/>
+      <w:pPr>
+        <w:ind w:left="1440" w:hanging="360"/>
+      </w:pPr>
+      <w:rPr>
+        <w:rFonts w:ascii="Courier New" w:hAnsi="Courier New" w:cs="Courier New" w:hint="default"/>
+      </w:rPr>
+    </w:lvl>
+    <w:lvl w:ilvl="2" w:tplc="08090005" w:tentative="1">
+      <w:start w:val="1"/>
+      <w:numFmt w:val="bullet"/>
+      <w:lvlText w:val=""/>
+      <w:lvlJc w:val="left"/>
+      <w:pPr>
+        <w:ind w:left="2160" w:hanging="360"/>
+      </w:pPr>
+      <w:rPr>
+        <w:rFonts w:ascii="Wingdings" w:hAnsi="Wingdings" w:hint="default"/>
+      </w:rPr>
+    </w:lvl>
+    <w:lvl w:ilvl="3" w:tplc="08090001" w:tentative="1">
+      <w:start w:val="1"/>
+      <w:numFmt w:val="bullet"/>
+      <w:lvlText w:val=""/>
+      <w:lvlJc w:val="left"/>
+      <w:pPr>
+        <w:ind w:left="2880" w:hanging="360"/>
+      </w:pPr>
+      <w:rPr>
+        <w:rFonts w:ascii="Symbol" w:hAnsi="Symbol" w:hint="default"/>
+      </w:rPr>
+    </w:lvl>
+    <w:lvl w:ilvl="4" w:tplc="08090003" w:tentative="1">
+      <w:start w:val="1"/>
+      <w:numFmt w:val="bullet"/>
+      <w:lvlText w:val="o"/>
+      <w:lvlJc w:val="left"/>
+      <w:pPr>
+        <w:ind w:left="3600" w:hanging="360"/>
+      </w:pPr>
+      <w:rPr>
+        <w:rFonts w:ascii="Courier New" w:hAnsi="Courier New" w:cs="Courier New" w:hint="default"/>
+      </w:rPr>
+    </w:lvl>
+    <w:lvl w:ilvl="5" w:tplc="08090005" w:tentative="1">
+      <w:start w:val="1"/>
+      <w:numFmt w:val="bullet"/>
+      <w:lvlText w:val=""/>
+      <w:lvlJc w:val="left"/>
+      <w:pPr>
+        <w:ind w:left="4320" w:hanging="360"/>
+      </w:pPr>
+      <w:rPr>
+        <w:rFonts w:ascii="Wingdings" w:hAnsi="Wingdings" w:hint="default"/>
+      </w:rPr>
+    </w:lvl>
+    <w:lvl w:ilvl="6" w:tplc="08090001" w:tentative="1">
+      <w:start w:val="1"/>
+      <w:numFmt w:val="bullet"/>
+      <w:lvlText w:val=""/>
+      <w:lvlJc w:val="left"/>
+      <w:pPr>
+        <w:ind w:left="5040" w:hanging="360"/>
+      </w:pPr>
+      <w:rPr>
+        <w:rFonts w:ascii="Symbol" w:hAnsi="Symbol" w:hint="default"/>
+      </w:rPr>
+    </w:lvl>
+    <w:lvl w:ilvl="7" w:tplc="08090003" w:tentative="1">
+      <w:start w:val="1"/>
+      <w:numFmt w:val="bullet"/>
+      <w:lvlText w:val="o"/>
+      <w:lvlJc w:val="left"/>
+      <w:pPr>
+        <w:ind w:left="5760" w:hanging="360"/>
+      </w:pPr>
+      <w:rPr>
+        <w:rFonts w:ascii="Courier New" w:hAnsi="Courier New" w:cs="Courier New" w:hint="default"/>
+      </w:rPr>
+    </w:lvl>
+    <w:lvl w:ilvl="8" w:tplc="08090005" w:tentative="1">
+      <w:start w:val="1"/>
+      <w:numFmt w:val="bullet"/>
+      <w:lvlText w:val=""/>
+      <w:lvlJc w:val="left"/>
+      <w:pPr>
+        <w:ind w:left="6480" w:hanging="360"/>
+      </w:pPr>
+      <w:rPr>
+        <w:rFonts w:ascii="Wingdings" w:hAnsi="Wingdings" w:hint="default"/>
+      </w:rPr>
+    </w:lvl>
+  </w:abstractNum>
+  <w:abstractNum w:abstractNumId="1" w15:restartNumberingAfterBreak="0">
+    <w:nsid w:val="3CB95871"/>
+    <w:multiLevelType w:val="hybridMultilevel"/>
+    <w:tmpl w:val="2FC29A30"/>
+    <w:lvl w:ilvl="0" w:tplc="5F64F186">
+      <w:numFmt w:val="bullet"/>
+      <w:lvlText w:val="-"/>
+      <w:lvlJc w:val="left"/>
+      <w:pPr>
+        <w:ind w:left="435" w:hanging="360"/>
+      </w:pPr>
+      <w:rPr>
+        <w:rFonts w:ascii="맑은 고딕" w:eastAsia="맑은 고딕" w:hAnsi="맑은 고딕" w:cs="맑은 고딕" w:hint="eastAsia"/>
+      </w:rPr>
+    </w:lvl>
+    <w:lvl w:ilvl="1" w:tplc="08090003" w:tentative="1">
+      <w:start w:val="1"/>
+      <w:numFmt w:val="bullet"/>
+      <w:lvlText w:val="o"/>
+      <w:lvlJc w:val="left"/>
+      <w:pPr>
+        <w:ind w:left="1155" w:hanging="360"/>
+      </w:pPr>
+      <w:rPr>
+        <w:rFonts w:ascii="Courier New" w:hAnsi="Courier New" w:cs="Courier New" w:hint="default"/>
+      </w:rPr>
+    </w:lvl>
+    <w:lvl w:ilvl="2" w:tplc="08090005" w:tentative="1">
+      <w:start w:val="1"/>
+      <w:numFmt w:val="bullet"/>
+      <w:lvlText w:val=""/>
+      <w:lvlJc w:val="left"/>
+      <w:pPr>
+        <w:ind w:left="1875" w:hanging="360"/>
+      </w:pPr>
+      <w:rPr>
+        <w:rFonts w:ascii="Wingdings" w:hAnsi="Wingdings" w:hint="default"/>
+      </w:rPr>
+    </w:lvl>
+    <w:lvl w:ilvl="3" w:tplc="08090001" w:tentative="1">
+      <w:start w:val="1"/>
+      <w:numFmt w:val="bullet"/>
+      <w:lvlText w:val=""/>
+      <w:lvlJc w:val="left"/>
+      <w:pPr>
+        <w:ind w:left="2595" w:hanging="360"/>
+      </w:pPr>
+      <w:rPr>
+        <w:rFonts w:ascii="Symbol" w:hAnsi="Symbol" w:hint="default"/>
+      </w:rPr>
+    </w:lvl>
+    <w:lvl w:ilvl="4" w:tplc="08090003" w:tentative="1">
+      <w:start w:val="1"/>
+      <w:numFmt w:val="bullet"/>
+      <w:lvlText w:val="o"/>
+      <w:lvlJc w:val="left"/>
+      <w:pPr>
+        <w:ind w:left="3315" w:hanging="360"/>
+      </w:pPr>
+      <w:rPr>
+        <w:rFonts w:ascii="Courier New" w:hAnsi="Courier New" w:cs="Courier New" w:hint="default"/>
+      </w:rPr>
+    </w:lvl>
+    <w:lvl w:ilvl="5" w:tplc="08090005" w:tentative="1">
+      <w:start w:val="1"/>
+      <w:numFmt w:val="bullet"/>
+      <w:lvlText w:val=""/>
+      <w:lvlJc w:val="left"/>
+      <w:pPr>
+        <w:ind w:left="4035" w:hanging="360"/>
+      </w:pPr>
+      <w:rPr>
+        <w:rFonts w:ascii="Wingdings" w:hAnsi="Wingdings" w:hint="default"/>
+      </w:rPr>
+    </w:lvl>
+    <w:lvl w:ilvl="6" w:tplc="08090001" w:tentative="1">
+      <w:start w:val="1"/>
+      <w:numFmt w:val="bullet"/>
+      <w:lvlText w:val=""/>
+      <w:lvlJc w:val="left"/>
+      <w:pPr>
+        <w:ind w:left="4755" w:hanging="360"/>
+      </w:pPr>
+      <w:rPr>
+        <w:rFonts w:ascii="Symbol" w:hAnsi="Symbol" w:hint="default"/>
+      </w:rPr>
+    </w:lvl>
+    <w:lvl w:ilvl="7" w:tplc="08090003" w:tentative="1">
+      <w:start w:val="1"/>
+      <w:numFmt w:val="bullet"/>
+      <w:lvlText w:val="o"/>
+      <w:lvlJc w:val="left"/>
+      <w:pPr>
+        <w:ind w:left="5475" w:hanging="360"/>
+      </w:pPr>
+      <w:rPr>
+        <w:rFonts w:ascii="Courier New" w:hAnsi="Courier New" w:cs="Courier New" w:hint="default"/>
+      </w:rPr>
+    </w:lvl>
+    <w:lvl w:ilvl="8" w:tplc="08090005" w:tentative="1">
+      <w:start w:val="1"/>
+      <w:numFmt w:val="bullet"/>
+      <w:lvlText w:val=""/>
+      <w:lvlJc w:val="left"/>
+      <w:pPr>
+        <w:ind w:left="6195" w:hanging="360"/>
+      </w:pPr>
+      <w:rPr>
+        <w:rFonts w:ascii="Wingdings" w:hAnsi="Wingdings" w:hint="default"/>
+      </w:rPr>
+    </w:lvl>
+  </w:abstractNum>
+  <w:abstractNum w:abstractNumId="2" w15:restartNumberingAfterBreak="0">
+    <w:nsid w:val="678A7644"/>
+    <w:multiLevelType w:val="hybridMultilevel"/>
+    <w:tmpl w:val="532650A0"/>
+    <w:lvl w:ilvl="0" w:tplc="5F64F186">
+      <w:numFmt w:val="bullet"/>
+      <w:lvlText w:val="-"/>
+      <w:lvlJc w:val="left"/>
+      <w:pPr>
+        <w:ind w:left="435" w:hanging="360"/>
+      </w:pPr>
+      <w:rPr>
+        <w:rFonts w:ascii="맑은 고딕" w:eastAsia="맑은 고딕" w:hAnsi="맑은 고딕" w:cs="맑은 고딕" w:hint="eastAsia"/>
+      </w:rPr>
+    </w:lvl>
+    <w:lvl w:ilvl="1" w:tplc="08090003" w:tentative="1">
+      <w:start w:val="1"/>
+      <w:numFmt w:val="bullet"/>
+      <w:lvlText w:val="o"/>
+      <w:lvlJc w:val="left"/>
+      <w:pPr>
+        <w:ind w:left="1155" w:hanging="360"/>
+      </w:pPr>
+      <w:rPr>
+        <w:rFonts w:ascii="Courier New" w:hAnsi="Courier New" w:cs="Courier New" w:hint="default"/>
+      </w:rPr>
+    </w:lvl>
+    <w:lvl w:ilvl="2" w:tplc="08090005" w:tentative="1">
+      <w:start w:val="1"/>
+      <w:numFmt w:val="bullet"/>
+      <w:lvlText w:val=""/>
+      <w:lvlJc w:val="left"/>
+      <w:pPr>
+        <w:ind w:left="1875" w:hanging="360"/>
+      </w:pPr>
+      <w:rPr>
+        <w:rFonts w:ascii="Wingdings" w:hAnsi="Wingdings" w:hint="default"/>
+      </w:rPr>
+    </w:lvl>
+    <w:lvl w:ilvl="3" w:tplc="08090001" w:tentative="1">
+      <w:start w:val="1"/>
+      <w:numFmt w:val="bullet"/>
+      <w:lvlText w:val=""/>
+      <w:lvlJc w:val="left"/>
+      <w:pPr>
+        <w:ind w:left="2595" w:hanging="360"/>
+      </w:pPr>
+      <w:rPr>
+        <w:rFonts w:ascii="Symbol" w:hAnsi="Symbol" w:hint="default"/>
+      </w:rPr>
+    </w:lvl>
+    <w:lvl w:ilvl="4" w:tplc="08090003" w:tentative="1">
+      <w:start w:val="1"/>
+      <w:numFmt w:val="bullet"/>
+      <w:lvlText w:val="o"/>
+      <w:lvlJc w:val="left"/>
+      <w:pPr>
+        <w:ind w:left="3315" w:hanging="360"/>
+      </w:pPr>
+      <w:rPr>
+        <w:rFonts w:ascii="Courier New" w:hAnsi="Courier New" w:cs="Courier New" w:hint="default"/>
+      </w:rPr>
+    </w:lvl>
+    <w:lvl w:ilvl="5" w:tplc="08090005" w:tentative="1">
+      <w:start w:val="1"/>
+      <w:numFmt w:val="bullet"/>
+      <w:lvlText w:val=""/>
+      <w:lvlJc w:val="left"/>
+      <w:pPr>
+        <w:ind w:left="4035" w:hanging="360"/>
+      </w:pPr>
+      <w:rPr>
+        <w:rFonts w:ascii="Wingdings" w:hAnsi="Wingdings" w:hint="default"/>
+      </w:rPr>
+    </w:lvl>
+    <w:lvl w:ilvl="6" w:tplc="08090001" w:tentative="1">
+      <w:start w:val="1"/>
+      <w:numFmt w:val="bullet"/>
+      <w:lvlText w:val=""/>
+      <w:lvlJc w:val="left"/>
+      <w:pPr>
+        <w:ind w:left="4755" w:hanging="360"/>
+      </w:pPr>
+      <w:rPr>
+        <w:rFonts w:ascii="Symbol" w:hAnsi="Symbol" w:hint="default"/>
+      </w:rPr>
+    </w:lvl>
+    <w:lvl w:ilvl="7" w:tplc="08090003" w:tentative="1">
+      <w:start w:val="1"/>
+      <w:numFmt w:val="bullet"/>
+      <w:lvlText w:val="o"/>
+      <w:lvlJc w:val="left"/>
+      <w:pPr>
+        <w:ind w:left="5475" w:hanging="360"/>
+      </w:pPr>
+      <w:rPr>
+        <w:rFonts w:ascii="Courier New" w:hAnsi="Courier New" w:cs="Courier New" w:hint="default"/>
+      </w:rPr>
+    </w:lvl>
+    <w:lvl w:ilvl="8" w:tplc="08090005" w:tentative="1">
+      <w:start w:val="1"/>
+      <w:numFmt w:val="bullet"/>
+      <w:lvlText w:val=""/>
+      <w:lvlJc w:val="left"/>
+      <w:pPr>
+        <w:ind w:left="6195" w:hanging="360"/>
+      </w:pPr>
+      <w:rPr>
+        <w:rFonts w:ascii="Wingdings" w:hAnsi="Wingdings" w:hint="default"/>
+      </w:rPr>
+    </w:lvl>
+  </w:abstractNum>
+  <w:abstractNum w:abstractNumId="3" w15:restartNumberingAfterBreak="0">
+    <w:nsid w:val="6E546C96"/>
+    <w:multiLevelType w:val="hybridMultilevel"/>
+    <w:tmpl w:val="B5DEAFA8"/>
+    <w:lvl w:ilvl="0" w:tplc="FB28B6A6">
+      <w:start w:val="1"/>
+      <w:numFmt w:val="bullet"/>
+      <w:suff w:val="space"/>
+      <w:lvlText w:val=""/>
+      <w:lvlJc w:val="left"/>
+      <w:pPr>
+        <w:ind w:left="567" w:hanging="567"/>
+      </w:pPr>
+      <w:rPr>
+        <w:rFonts w:ascii="Symbol" w:hAnsi="Symbol" w:hint="default"/>
+      </w:rPr>
+    </w:lvl>
+    <w:lvl w:ilvl="1" w:tplc="903A627A">
+      <w:start w:val="1"/>
+      <w:numFmt w:val="bullet"/>
+      <w:suff w:val="space"/>
+      <w:lvlText w:val="o"/>
+      <w:lvlJc w:val="left"/>
+      <w:pPr>
+        <w:ind w:left="567" w:hanging="227"/>
+      </w:pPr>
+      <w:rPr>
+        <w:rFonts w:ascii="Courier New" w:hAnsi="Courier New" w:hint="default"/>
+      </w:rPr>
+    </w:lvl>
+    <w:lvl w:ilvl="2" w:tplc="08090005" w:tentative="1">
+      <w:start w:val="1"/>
+      <w:numFmt w:val="bullet"/>
+      <w:lvlText w:val=""/>
+      <w:lvlJc w:val="left"/>
+      <w:pPr>
+        <w:ind w:left="2160" w:hanging="360"/>
+      </w:pPr>
+      <w:rPr>
+        <w:rFonts w:ascii="Wingdings" w:hAnsi="Wingdings" w:hint="default"/>
+      </w:rPr>
+    </w:lvl>
+    <w:lvl w:ilvl="3" w:tplc="08090001" w:tentative="1">
+      <w:start w:val="1"/>
+      <w:numFmt w:val="bullet"/>
+      <w:lvlText w:val=""/>
+      <w:lvlJc w:val="left"/>
+      <w:pPr>
+        <w:ind w:left="2880" w:hanging="360"/>
+      </w:pPr>
+      <w:rPr>
+        <w:rFonts w:ascii="Symbol" w:hAnsi="Symbol" w:hint="default"/>
+      </w:rPr>
+    </w:lvl>
+    <w:lvl w:ilvl="4" w:tplc="08090003" w:tentative="1">
+      <w:start w:val="1"/>
+      <w:numFmt w:val="bullet"/>
+      <w:lvlText w:val="o"/>
+      <w:lvlJc w:val="left"/>
+      <w:pPr>
+        <w:ind w:left="3600" w:hanging="360"/>
+      </w:pPr>
+      <w:rPr>
+        <w:rFonts w:ascii="Courier New" w:hAnsi="Courier New" w:cs="Courier New" w:hint="default"/>
+      </w:rPr>
+    </w:lvl>
+    <w:lvl w:ilvl="5" w:tplc="08090005" w:tentative="1">
+      <w:start w:val="1"/>
+      <w:numFmt w:val="bullet"/>
+      <w:lvlText w:val=""/>
+      <w:lvlJc w:val="left"/>
+      <w:pPr>
+        <w:ind w:left="4320" w:hanging="360"/>
+      </w:pPr>
+      <w:rPr>
+        <w:rFonts w:ascii="Wingdings" w:hAnsi="Wingdings" w:hint="default"/>
+      </w:rPr>
+    </w:lvl>
+    <w:lvl w:ilvl="6" w:tplc="08090001" w:tentative="1">
+      <w:start w:val="1"/>
+      <w:numFmt w:val="bullet"/>
+      <w:lvlText w:val=""/>
+      <w:lvlJc w:val="left"/>
+      <w:pPr>
+        <w:ind w:left="5040" w:hanging="360"/>
+      </w:pPr>
+      <w:rPr>
+        <w:rFonts w:ascii="Symbol" w:hAnsi="Symbol" w:hint="default"/>
+      </w:rPr>
+    </w:lvl>
+    <w:lvl w:ilvl="7" w:tplc="08090003" w:tentative="1">
+      <w:start w:val="1"/>
+      <w:numFmt w:val="bullet"/>
+      <w:lvlText w:val="o"/>
+      <w:lvlJc w:val="left"/>
+      <w:pPr>
+        <w:ind w:left="5760" w:hanging="360"/>
+      </w:pPr>
+      <w:rPr>
+        <w:rFonts w:ascii="Courier New" w:hAnsi="Courier New" w:cs="Courier New" w:hint="default"/>
+      </w:rPr>
+    </w:lvl>
+    <w:lvl w:ilvl="8" w:tplc="08090005" w:tentative="1">
+      <w:start w:val="1"/>
+      <w:numFmt w:val="bullet"/>
+      <w:lvlText w:val=""/>
+      <w:lvlJc w:val="left"/>
+      <w:pPr>
+        <w:ind w:left="6480" w:hanging="360"/>
+      </w:pPr>
+      <w:rPr>
+        <w:rFonts w:ascii="Wingdings" w:hAnsi="Wingdings" w:hint="default"/>
+      </w:rPr>
+    </w:lvl>
+  </w:abstractNum>
+  <w:num w:numId="1" w16cid:durableId="962998649">
+    <w:abstractNumId w:val="2"/>
+  </w:num>
+  <w:num w:numId="2" w16cid:durableId="780953330">
+    <w:abstractNumId w:val="0"/>
+  </w:num>
+  <w:num w:numId="3" w16cid:durableId="2085031282">
+    <w:abstractNumId w:val="3"/>
+  </w:num>
+  <w:num w:numId="4" w16cid:durableId="611327118">
+    <w:abstractNumId w:val="1"/>
+  </w:num>
+</w:numbering>
 </file>
 
 <file path=word/styles.xml><?xml version="1.0" encoding="utf-8"?>
@@ -2730,6 +3673,17 @@
       </w:tblCellMar>
     </w:tblPr>
   </w:style>
+  <w:style w:type="paragraph" w:styleId="affffffb">
+    <w:name w:val="List Paragraph"/>
+    <w:basedOn w:val="a"/>
+    <w:uiPriority w:val="34"/>
+    <w:qFormat/>
+    <w:rsid w:val="0071404B"/>
+    <w:pPr>
+      <w:ind w:left="720"/>
+      <w:contextualSpacing/>
+    </w:pPr>
+  </w:style>
 </w:styles>
 </file>
 

</xml_diff>